<commit_message>
Added citation counts to csv
</commit_message>
<xml_diff>
--- a/raw-to-csv.docx
+++ b/raw-to-csv.docx
@@ -9552,7 +9552,7 @@
         <w:rPr>
           <w:rStyle w:val="StringTok"/>
         </w:rPr>
-        <w:t xml:space="preserve">"discrete"</w:t>
+        <w:t xml:space="preserve">"continuous"</w:t>
       </w:r>
       <w:r>
         <w:rPr>
@@ -9631,6 +9631,24 @@
           <w:rStyle w:val="DecValTok"/>
         </w:rPr>
         <w:t xml:space="preserve">150</w:t>
+      </w:r>
+      <w:r>
+        <w:rPr>
+          <w:rStyle w:val="NormalTok"/>
+        </w:rPr>
+        <w:t xml:space="preserve">, </w:t>
+      </w:r>
+      <w:r>
+        <w:rPr>
+          <w:rStyle w:val="DataTypeTok"/>
+        </w:rPr>
+        <w:t xml:space="preserve">random.order=</w:t>
+      </w:r>
+      <w:r>
+        <w:rPr>
+          <w:rStyle w:val="OtherTok"/>
+        </w:rPr>
+        <w:t xml:space="preserve">FALSE</w:t>
       </w:r>
       <w:r>
         <w:rPr>
@@ -9655,7 +9673,7 @@
       <w:r>
         <w:drawing>
           <wp:inline>
-            <wp:extent cx="4610100" cy="3695700"/>
+            <wp:extent cx="6921500" cy="6464300"/>
             <wp:effectExtent b="0" l="0" r="0" t="0"/>
             <wp:docPr descr="" id="1" name="Picture"/>
             <a:graphic>
@@ -9676,7 +9694,7 @@
                   <pic:spPr bwMode="auto">
                     <a:xfrm>
                       <a:off x="0" y="0"/>
-                      <a:ext cx="4610100" cy="3695700"/>
+                      <a:ext cx="6921500" cy="6464300"/>
                     </a:xfrm>
                     <a:prstGeom prst="rect">
                       <a:avLst/>
@@ -9716,9 +9734,21 @@
       </w:pPr>
       <w:r>
         <w:rPr>
+          <w:rStyle w:val="KeywordTok"/>
+        </w:rPr>
+        <w:t xml:space="preserve">library</w:t>
+      </w:r>
+      <w:r>
+        <w:rPr>
+          <w:rStyle w:val="NormalTok"/>
+        </w:rPr>
+        <w:t xml:space="preserve">(RWeka)       </w:t>
+      </w:r>
+      <w:r>
+        <w:rPr>
           <w:rStyle w:val="CommentTok"/>
         </w:rPr>
-        <w:t xml:space="preserve"># visualize patent abstracts</w:t>
+        <w:t xml:space="preserve"># NLP (n-grams)</w:t>
       </w:r>
       <w:r>
         <w:br w:type="textWrapping"/>
@@ -9727,25 +9757,1045 @@
         <w:rPr>
           <w:rStyle w:val="KeywordTok"/>
         </w:rPr>
+        <w:t xml:space="preserve">library</w:t>
+      </w:r>
+      <w:r>
+        <w:rPr>
+          <w:rStyle w:val="NormalTok"/>
+        </w:rPr>
+        <w:t xml:space="preserve">(tm)          </w:t>
+      </w:r>
+      <w:r>
+        <w:rPr>
+          <w:rStyle w:val="CommentTok"/>
+        </w:rPr>
+        <w:t xml:space="preserve"># text mining</w:t>
+      </w:r>
+      <w:r>
+        <w:br w:type="textWrapping"/>
+      </w:r>
+      <w:r>
+        <w:rPr>
+          <w:rStyle w:val="KeywordTok"/>
+        </w:rPr>
+        <w:t xml:space="preserve">library</w:t>
+      </w:r>
+      <w:r>
+        <w:rPr>
+          <w:rStyle w:val="NormalTok"/>
+        </w:rPr>
+        <w:t xml:space="preserve">(slam)        </w:t>
+      </w:r>
+      <w:r>
+        <w:rPr>
+          <w:rStyle w:val="CommentTok"/>
+        </w:rPr>
+        <w:t xml:space="preserve"># for simple triplet matrix algebra</w:t>
+      </w:r>
+      <w:r>
+        <w:br w:type="textWrapping"/>
+      </w:r>
+      <w:r>
+        <w:br w:type="textWrapping"/>
+      </w:r>
+      <w:r>
+        <w:rPr>
+          <w:rStyle w:val="CommentTok"/>
+        </w:rPr>
+        <w:t xml:space="preserve"># process abstracts for visualization</w:t>
+      </w:r>
+      <w:r>
+        <w:br w:type="textWrapping"/>
+      </w:r>
+      <w:r>
+        <w:rPr>
+          <w:rStyle w:val="NormalTok"/>
+        </w:rPr>
+        <w:t xml:space="preserve">abstracts &lt;-</w:t>
+      </w:r>
+      <w:r>
+        <w:rPr>
+          <w:rStyle w:val="StringTok"/>
+        </w:rPr>
+        <w:t xml:space="preserve"> </w:t>
+      </w:r>
+      <w:r>
+        <w:rPr>
+          <w:rStyle w:val="KeywordTok"/>
+        </w:rPr>
+        <w:t xml:space="preserve">VCorpus</w:t>
+      </w:r>
+      <w:r>
+        <w:rPr>
+          <w:rStyle w:val="NormalTok"/>
+        </w:rPr>
+        <w:t xml:space="preserve">(</w:t>
+      </w:r>
+      <w:r>
+        <w:rPr>
+          <w:rStyle w:val="KeywordTok"/>
+        </w:rPr>
+        <w:t xml:space="preserve">VectorSource</w:t>
+      </w:r>
+      <w:r>
+        <w:rPr>
+          <w:rStyle w:val="NormalTok"/>
+        </w:rPr>
+        <w:t xml:space="preserve">(med$patent_abstract))</w:t>
+      </w:r>
+      <w:r>
+        <w:br w:type="textWrapping"/>
+      </w:r>
+      <w:r>
+        <w:rPr>
+          <w:rStyle w:val="NormalTok"/>
+        </w:rPr>
+        <w:t xml:space="preserve">abstracts &lt;-</w:t>
+      </w:r>
+      <w:r>
+        <w:rPr>
+          <w:rStyle w:val="StringTok"/>
+        </w:rPr>
+        <w:t xml:space="preserve"> </w:t>
+      </w:r>
+      <w:r>
+        <w:rPr>
+          <w:rStyle w:val="KeywordTok"/>
+        </w:rPr>
+        <w:t xml:space="preserve">tm_map</w:t>
+      </w:r>
+      <w:r>
+        <w:rPr>
+          <w:rStyle w:val="NormalTok"/>
+        </w:rPr>
+        <w:t xml:space="preserve">(abstracts, </w:t>
+      </w:r>
+      <w:r>
+        <w:rPr>
+          <w:rStyle w:val="KeywordTok"/>
+        </w:rPr>
+        <w:t xml:space="preserve">content_transformer</w:t>
+      </w:r>
+      <w:r>
+        <w:rPr>
+          <w:rStyle w:val="NormalTok"/>
+        </w:rPr>
+        <w:t xml:space="preserve">(tolower))</w:t>
+      </w:r>
+      <w:r>
+        <w:br w:type="textWrapping"/>
+      </w:r>
+      <w:r>
+        <w:rPr>
+          <w:rStyle w:val="NormalTok"/>
+        </w:rPr>
+        <w:t xml:space="preserve">abstracts &lt;-</w:t>
+      </w:r>
+      <w:r>
+        <w:rPr>
+          <w:rStyle w:val="StringTok"/>
+        </w:rPr>
+        <w:t xml:space="preserve"> </w:t>
+      </w:r>
+      <w:r>
+        <w:rPr>
+          <w:rStyle w:val="KeywordTok"/>
+        </w:rPr>
+        <w:t xml:space="preserve">tm_map</w:t>
+      </w:r>
+      <w:r>
+        <w:rPr>
+          <w:rStyle w:val="NormalTok"/>
+        </w:rPr>
+        <w:t xml:space="preserve">(abstracts, removeWords, </w:t>
+      </w:r>
+      <w:r>
+        <w:rPr>
+          <w:rStyle w:val="KeywordTok"/>
+        </w:rPr>
+        <w:t xml:space="preserve">stopwords</w:t>
+      </w:r>
+      <w:r>
+        <w:rPr>
+          <w:rStyle w:val="NormalTok"/>
+        </w:rPr>
+        <w:t xml:space="preserve">(</w:t>
+      </w:r>
+      <w:r>
+        <w:rPr>
+          <w:rStyle w:val="StringTok"/>
+        </w:rPr>
+        <w:t xml:space="preserve">"english"</w:t>
+      </w:r>
+      <w:r>
+        <w:rPr>
+          <w:rStyle w:val="NormalTok"/>
+        </w:rPr>
+        <w:t xml:space="preserve">))</w:t>
+      </w:r>
+      <w:r>
+        <w:br w:type="textWrapping"/>
+      </w:r>
+      <w:r>
+        <w:br w:type="textWrapping"/>
+      </w:r>
+      <w:r>
+        <w:rPr>
+          <w:rStyle w:val="CommentTok"/>
+        </w:rPr>
+        <w:t xml:space="preserve"># count trigrams for abstracts</w:t>
+      </w:r>
+      <w:r>
+        <w:br w:type="textWrapping"/>
+      </w:r>
+      <w:r>
+        <w:rPr>
+          <w:rStyle w:val="NormalTok"/>
+        </w:rPr>
+        <w:t xml:space="preserve">count_ngrams &lt;-</w:t>
+      </w:r>
+      <w:r>
+        <w:rPr>
+          <w:rStyle w:val="StringTok"/>
+        </w:rPr>
+        <w:t xml:space="preserve"> </w:t>
+      </w:r>
+      <w:r>
+        <w:rPr>
+          <w:rStyle w:val="NormalTok"/>
+        </w:rPr>
+        <w:t xml:space="preserve">function(n, corp) {</w:t>
+      </w:r>
+      <w:r>
+        <w:br w:type="textWrapping"/>
+      </w:r>
+      <w:r>
+        <w:rPr>
+          <w:rStyle w:val="NormalTok"/>
+        </w:rPr>
+        <w:t xml:space="preserve"> </w:t>
+      </w:r>
+      <w:r>
+        <w:rPr>
+          <w:rStyle w:val="NormalTok"/>
+        </w:rPr>
+        <w:t xml:space="preserve"> </w:t>
+      </w:r>
+      <w:r>
+        <w:rPr>
+          <w:rStyle w:val="NormalTok"/>
+        </w:rPr>
+        <w:t xml:space="preserve"> </w:t>
+      </w:r>
+      <w:r>
+        <w:rPr>
+          <w:rStyle w:val="NormalTok"/>
+        </w:rPr>
+        <w:t xml:space="preserve"> </w:t>
+      </w:r>
+      <w:r>
+        <w:rPr>
+          <w:rStyle w:val="KeywordTok"/>
+        </w:rPr>
+        <w:t xml:space="preserve">options</w:t>
+      </w:r>
+      <w:r>
+        <w:rPr>
+          <w:rStyle w:val="NormalTok"/>
+        </w:rPr>
+        <w:t xml:space="preserve">(</w:t>
+      </w:r>
+      <w:r>
+        <w:rPr>
+          <w:rStyle w:val="DataTypeTok"/>
+        </w:rPr>
+        <w:t xml:space="preserve">mc.cores =</w:t>
+      </w:r>
+      <w:r>
+        <w:rPr>
+          <w:rStyle w:val="NormalTok"/>
+        </w:rPr>
+        <w:t xml:space="preserve"> </w:t>
+      </w:r>
+      <w:r>
+        <w:rPr>
+          <w:rStyle w:val="DecValTok"/>
+        </w:rPr>
+        <w:t xml:space="preserve">2</w:t>
+      </w:r>
+      <w:r>
+        <w:rPr>
+          <w:rStyle w:val="NormalTok"/>
+        </w:rPr>
+        <w:t xml:space="preserve">)</w:t>
+      </w:r>
+      <w:r>
+        <w:br w:type="textWrapping"/>
+      </w:r>
+      <w:r>
+        <w:rPr>
+          <w:rStyle w:val="NormalTok"/>
+        </w:rPr>
+        <w:t xml:space="preserve"> </w:t>
+      </w:r>
+      <w:r>
+        <w:rPr>
+          <w:rStyle w:val="NormalTok"/>
+        </w:rPr>
+        <w:t xml:space="preserve"> </w:t>
+      </w:r>
+      <w:r>
+        <w:rPr>
+          <w:rStyle w:val="NormalTok"/>
+        </w:rPr>
+        <w:t xml:space="preserve"> </w:t>
+      </w:r>
+      <w:r>
+        <w:rPr>
+          <w:rStyle w:val="NormalTok"/>
+        </w:rPr>
+        <w:t xml:space="preserve"> </w:t>
+      </w:r>
+      <w:r>
+        <w:rPr>
+          <w:rStyle w:val="NormalTok"/>
+        </w:rPr>
+        <w:t xml:space="preserve">ctrl &lt;-</w:t>
+      </w:r>
+      <w:r>
+        <w:rPr>
+          <w:rStyle w:val="StringTok"/>
+        </w:rPr>
+        <w:t xml:space="preserve"> </w:t>
+      </w:r>
+      <w:r>
+        <w:rPr>
+          <w:rStyle w:val="KeywordTok"/>
+        </w:rPr>
+        <w:t xml:space="preserve">Weka_control</w:t>
+      </w:r>
+      <w:r>
+        <w:rPr>
+          <w:rStyle w:val="NormalTok"/>
+        </w:rPr>
+        <w:t xml:space="preserve">(</w:t>
+      </w:r>
+      <w:r>
+        <w:rPr>
+          <w:rStyle w:val="DataTypeTok"/>
+        </w:rPr>
+        <w:t xml:space="preserve">min =</w:t>
+      </w:r>
+      <w:r>
+        <w:rPr>
+          <w:rStyle w:val="NormalTok"/>
+        </w:rPr>
+        <w:t xml:space="preserve"> </w:t>
+      </w:r>
+      <w:r>
+        <w:rPr>
+          <w:rStyle w:val="NormalTok"/>
+        </w:rPr>
+        <w:t xml:space="preserve">n, </w:t>
+      </w:r>
+      <w:r>
+        <w:rPr>
+          <w:rStyle w:val="DataTypeTok"/>
+        </w:rPr>
+        <w:t xml:space="preserve">max =</w:t>
+      </w:r>
+      <w:r>
+        <w:rPr>
+          <w:rStyle w:val="NormalTok"/>
+        </w:rPr>
+        <w:t xml:space="preserve"> </w:t>
+      </w:r>
+      <w:r>
+        <w:rPr>
+          <w:rStyle w:val="NormalTok"/>
+        </w:rPr>
+        <w:t xml:space="preserve">n)</w:t>
+      </w:r>
+      <w:r>
+        <w:br w:type="textWrapping"/>
+      </w:r>
+      <w:r>
+        <w:rPr>
+          <w:rStyle w:val="NormalTok"/>
+        </w:rPr>
+        <w:t xml:space="preserve"> </w:t>
+      </w:r>
+      <w:r>
+        <w:rPr>
+          <w:rStyle w:val="NormalTok"/>
+        </w:rPr>
+        <w:t xml:space="preserve"> </w:t>
+      </w:r>
+      <w:r>
+        <w:rPr>
+          <w:rStyle w:val="NormalTok"/>
+        </w:rPr>
+        <w:t xml:space="preserve"> </w:t>
+      </w:r>
+      <w:r>
+        <w:rPr>
+          <w:rStyle w:val="NormalTok"/>
+        </w:rPr>
+        <w:t xml:space="preserve"> </w:t>
+      </w:r>
+      <w:r>
+        <w:rPr>
+          <w:rStyle w:val="NormalTok"/>
+        </w:rPr>
+        <w:t xml:space="preserve">ngram_tokenizer &lt;-</w:t>
+      </w:r>
+      <w:r>
+        <w:rPr>
+          <w:rStyle w:val="StringTok"/>
+        </w:rPr>
+        <w:t xml:space="preserve"> </w:t>
+      </w:r>
+      <w:r>
+        <w:rPr>
+          <w:rStyle w:val="NormalTok"/>
+        </w:rPr>
+        <w:t xml:space="preserve">function(x) </w:t>
+      </w:r>
+      <w:r>
+        <w:rPr>
+          <w:rStyle w:val="KeywordTok"/>
+        </w:rPr>
+        <w:t xml:space="preserve">NGramTokenizer</w:t>
+      </w:r>
+      <w:r>
+        <w:rPr>
+          <w:rStyle w:val="NormalTok"/>
+        </w:rPr>
+        <w:t xml:space="preserve">(x, </w:t>
+      </w:r>
+      <w:r>
+        <w:rPr>
+          <w:rStyle w:val="DataTypeTok"/>
+        </w:rPr>
+        <w:t xml:space="preserve">control =</w:t>
+      </w:r>
+      <w:r>
+        <w:rPr>
+          <w:rStyle w:val="NormalTok"/>
+        </w:rPr>
+        <w:t xml:space="preserve"> </w:t>
+      </w:r>
+      <w:r>
+        <w:rPr>
+          <w:rStyle w:val="NormalTok"/>
+        </w:rPr>
+        <w:t xml:space="preserve">ctrl)</w:t>
+      </w:r>
+      <w:r>
+        <w:br w:type="textWrapping"/>
+      </w:r>
+      <w:r>
+        <w:rPr>
+          <w:rStyle w:val="NormalTok"/>
+        </w:rPr>
+        <w:t xml:space="preserve"> </w:t>
+      </w:r>
+      <w:r>
+        <w:rPr>
+          <w:rStyle w:val="NormalTok"/>
+        </w:rPr>
+        <w:t xml:space="preserve"> </w:t>
+      </w:r>
+      <w:r>
+        <w:rPr>
+          <w:rStyle w:val="NormalTok"/>
+        </w:rPr>
+        <w:t xml:space="preserve"> </w:t>
+      </w:r>
+      <w:r>
+        <w:rPr>
+          <w:rStyle w:val="NormalTok"/>
+        </w:rPr>
+        <w:t xml:space="preserve"> </w:t>
+      </w:r>
+      <w:r>
+        <w:rPr>
+          <w:rStyle w:val="NormalTok"/>
+        </w:rPr>
+        <w:t xml:space="preserve">tdm_ngram &lt;-</w:t>
+      </w:r>
+      <w:r>
+        <w:rPr>
+          <w:rStyle w:val="StringTok"/>
+        </w:rPr>
+        <w:t xml:space="preserve"> </w:t>
+      </w:r>
+      <w:r>
+        <w:rPr>
+          <w:rStyle w:val="KeywordTok"/>
+        </w:rPr>
+        <w:t xml:space="preserve">TermDocumentMatrix</w:t>
+      </w:r>
+      <w:r>
+        <w:rPr>
+          <w:rStyle w:val="NormalTok"/>
+        </w:rPr>
+        <w:t xml:space="preserve">(corp, </w:t>
+      </w:r>
+      <w:r>
+        <w:br w:type="textWrapping"/>
+      </w:r>
+      <w:r>
+        <w:rPr>
+          <w:rStyle w:val="NormalTok"/>
+        </w:rPr>
+        <w:t xml:space="preserve"> </w:t>
+      </w:r>
+      <w:r>
+        <w:rPr>
+          <w:rStyle w:val="NormalTok"/>
+        </w:rPr>
+        <w:t xml:space="preserve"> </w:t>
+      </w:r>
+      <w:r>
+        <w:rPr>
+          <w:rStyle w:val="NormalTok"/>
+        </w:rPr>
+        <w:t xml:space="preserve"> </w:t>
+      </w:r>
+      <w:r>
+        <w:rPr>
+          <w:rStyle w:val="NormalTok"/>
+        </w:rPr>
+        <w:t xml:space="preserve"> </w:t>
+      </w:r>
+      <w:r>
+        <w:rPr>
+          <w:rStyle w:val="NormalTok"/>
+        </w:rPr>
+        <w:t xml:space="preserve"> </w:t>
+      </w:r>
+      <w:r>
+        <w:rPr>
+          <w:rStyle w:val="NormalTok"/>
+        </w:rPr>
+        <w:t xml:space="preserve"> </w:t>
+      </w:r>
+      <w:r>
+        <w:rPr>
+          <w:rStyle w:val="NormalTok"/>
+        </w:rPr>
+        <w:t xml:space="preserve"> </w:t>
+      </w:r>
+      <w:r>
+        <w:rPr>
+          <w:rStyle w:val="NormalTok"/>
+        </w:rPr>
+        <w:t xml:space="preserve"> </w:t>
+      </w:r>
+      <w:r>
+        <w:rPr>
+          <w:rStyle w:val="NormalTok"/>
+        </w:rPr>
+        <w:t xml:space="preserve"> </w:t>
+      </w:r>
+      <w:r>
+        <w:rPr>
+          <w:rStyle w:val="NormalTok"/>
+        </w:rPr>
+        <w:t xml:space="preserve"> </w:t>
+      </w:r>
+      <w:r>
+        <w:rPr>
+          <w:rStyle w:val="NormalTok"/>
+        </w:rPr>
+        <w:t xml:space="preserve"> </w:t>
+      </w:r>
+      <w:r>
+        <w:rPr>
+          <w:rStyle w:val="NormalTok"/>
+        </w:rPr>
+        <w:t xml:space="preserve"> </w:t>
+      </w:r>
+      <w:r>
+        <w:rPr>
+          <w:rStyle w:val="NormalTok"/>
+        </w:rPr>
+        <w:t xml:space="preserve"> </w:t>
+      </w:r>
+      <w:r>
+        <w:rPr>
+          <w:rStyle w:val="NormalTok"/>
+        </w:rPr>
+        <w:t xml:space="preserve"> </w:t>
+      </w:r>
+      <w:r>
+        <w:rPr>
+          <w:rStyle w:val="NormalTok"/>
+        </w:rPr>
+        <w:t xml:space="preserve"> </w:t>
+      </w:r>
+      <w:r>
+        <w:rPr>
+          <w:rStyle w:val="NormalTok"/>
+        </w:rPr>
+        <w:t xml:space="preserve"> </w:t>
+      </w:r>
+      <w:r>
+        <w:rPr>
+          <w:rStyle w:val="NormalTok"/>
+        </w:rPr>
+        <w:t xml:space="preserve"> </w:t>
+      </w:r>
+      <w:r>
+        <w:rPr>
+          <w:rStyle w:val="NormalTok"/>
+        </w:rPr>
+        <w:t xml:space="preserve"> </w:t>
+      </w:r>
+      <w:r>
+        <w:rPr>
+          <w:rStyle w:val="NormalTok"/>
+        </w:rPr>
+        <w:t xml:space="preserve"> </w:t>
+      </w:r>
+      <w:r>
+        <w:rPr>
+          <w:rStyle w:val="NormalTok"/>
+        </w:rPr>
+        <w:t xml:space="preserve"> </w:t>
+      </w:r>
+      <w:r>
+        <w:rPr>
+          <w:rStyle w:val="NormalTok"/>
+        </w:rPr>
+        <w:t xml:space="preserve"> </w:t>
+      </w:r>
+      <w:r>
+        <w:rPr>
+          <w:rStyle w:val="NormalTok"/>
+        </w:rPr>
+        <w:t xml:space="preserve"> </w:t>
+      </w:r>
+      <w:r>
+        <w:rPr>
+          <w:rStyle w:val="NormalTok"/>
+        </w:rPr>
+        <w:t xml:space="preserve"> </w:t>
+      </w:r>
+      <w:r>
+        <w:rPr>
+          <w:rStyle w:val="NormalTok"/>
+        </w:rPr>
+        <w:t xml:space="preserve"> </w:t>
+      </w:r>
+      <w:r>
+        <w:rPr>
+          <w:rStyle w:val="NormalTok"/>
+        </w:rPr>
+        <w:t xml:space="preserve"> </w:t>
+      </w:r>
+      <w:r>
+        <w:rPr>
+          <w:rStyle w:val="NormalTok"/>
+        </w:rPr>
+        <w:t xml:space="preserve"> </w:t>
+      </w:r>
+      <w:r>
+        <w:rPr>
+          <w:rStyle w:val="NormalTok"/>
+        </w:rPr>
+        <w:t xml:space="preserve"> </w:t>
+      </w:r>
+      <w:r>
+        <w:rPr>
+          <w:rStyle w:val="NormalTok"/>
+        </w:rPr>
+        <w:t xml:space="preserve"> </w:t>
+      </w:r>
+      <w:r>
+        <w:rPr>
+          <w:rStyle w:val="NormalTok"/>
+        </w:rPr>
+        <w:t xml:space="preserve"> </w:t>
+      </w:r>
+      <w:r>
+        <w:rPr>
+          <w:rStyle w:val="NormalTok"/>
+        </w:rPr>
+        <w:t xml:space="preserve"> </w:t>
+      </w:r>
+      <w:r>
+        <w:rPr>
+          <w:rStyle w:val="NormalTok"/>
+        </w:rPr>
+        <w:t xml:space="preserve"> </w:t>
+      </w:r>
+      <w:r>
+        <w:rPr>
+          <w:rStyle w:val="NormalTok"/>
+        </w:rPr>
+        <w:t xml:space="preserve"> </w:t>
+      </w:r>
+      <w:r>
+        <w:rPr>
+          <w:rStyle w:val="NormalTok"/>
+        </w:rPr>
+        <w:t xml:space="preserve"> </w:t>
+      </w:r>
+      <w:r>
+        <w:rPr>
+          <w:rStyle w:val="NormalTok"/>
+        </w:rPr>
+        <w:t xml:space="preserve"> </w:t>
+      </w:r>
+      <w:r>
+        <w:rPr>
+          <w:rStyle w:val="NormalTok"/>
+        </w:rPr>
+        <w:t xml:space="preserve"> </w:t>
+      </w:r>
+      <w:r>
+        <w:rPr>
+          <w:rStyle w:val="NormalTok"/>
+        </w:rPr>
+        <w:t xml:space="preserve"> </w:t>
+      </w:r>
+      <w:r>
+        <w:rPr>
+          <w:rStyle w:val="DataTypeTok"/>
+        </w:rPr>
+        <w:t xml:space="preserve">control =</w:t>
+      </w:r>
+      <w:r>
+        <w:rPr>
+          <w:rStyle w:val="NormalTok"/>
+        </w:rPr>
+        <w:t xml:space="preserve"> </w:t>
+      </w:r>
+      <w:r>
+        <w:rPr>
+          <w:rStyle w:val="KeywordTok"/>
+        </w:rPr>
+        <w:t xml:space="preserve">list</w:t>
+      </w:r>
+      <w:r>
+        <w:rPr>
+          <w:rStyle w:val="NormalTok"/>
+        </w:rPr>
+        <w:t xml:space="preserve">(</w:t>
+      </w:r>
+      <w:r>
+        <w:rPr>
+          <w:rStyle w:val="DataTypeTok"/>
+        </w:rPr>
+        <w:t xml:space="preserve">tokenize =</w:t>
+      </w:r>
+      <w:r>
+        <w:rPr>
+          <w:rStyle w:val="NormalTok"/>
+        </w:rPr>
+        <w:t xml:space="preserve"> </w:t>
+      </w:r>
+      <w:r>
+        <w:rPr>
+          <w:rStyle w:val="NormalTok"/>
+        </w:rPr>
+        <w:t xml:space="preserve">ngram_tokenizer))</w:t>
+      </w:r>
+      <w:r>
+        <w:br w:type="textWrapping"/>
+      </w:r>
+      <w:r>
+        <w:rPr>
+          <w:rStyle w:val="NormalTok"/>
+        </w:rPr>
+        <w:t xml:space="preserve"> </w:t>
+      </w:r>
+      <w:r>
+        <w:rPr>
+          <w:rStyle w:val="NormalTok"/>
+        </w:rPr>
+        <w:t xml:space="preserve"> </w:t>
+      </w:r>
+      <w:r>
+        <w:rPr>
+          <w:rStyle w:val="NormalTok"/>
+        </w:rPr>
+        <w:t xml:space="preserve"> </w:t>
+      </w:r>
+      <w:r>
+        <w:rPr>
+          <w:rStyle w:val="NormalTok"/>
+        </w:rPr>
+        <w:t xml:space="preserve"> </w:t>
+      </w:r>
+      <w:r>
+        <w:rPr>
+          <w:rStyle w:val="KeywordTok"/>
+        </w:rPr>
+        <w:t xml:space="preserve">return</w:t>
+      </w:r>
+      <w:r>
+        <w:rPr>
+          <w:rStyle w:val="NormalTok"/>
+        </w:rPr>
+        <w:t xml:space="preserve">(tdm_ngram)</w:t>
+      </w:r>
+      <w:r>
+        <w:br w:type="textWrapping"/>
+      </w:r>
+      <w:r>
+        <w:rPr>
+          <w:rStyle w:val="NormalTok"/>
+        </w:rPr>
+        <w:t xml:space="preserve">}</w:t>
+      </w:r>
+      <w:r>
+        <w:br w:type="textWrapping"/>
+      </w:r>
+      <w:r>
+        <w:rPr>
+          <w:rStyle w:val="NormalTok"/>
+        </w:rPr>
+        <w:t xml:space="preserve">abstract_trigrams &lt;-</w:t>
+      </w:r>
+      <w:r>
+        <w:rPr>
+          <w:rStyle w:val="StringTok"/>
+        </w:rPr>
+        <w:t xml:space="preserve"> </w:t>
+      </w:r>
+      <w:r>
+        <w:rPr>
+          <w:rStyle w:val="KeywordTok"/>
+        </w:rPr>
+        <w:t xml:space="preserve">count_ngrams</w:t>
+      </w:r>
+      <w:r>
+        <w:rPr>
+          <w:rStyle w:val="NormalTok"/>
+        </w:rPr>
+        <w:t xml:space="preserve">(</w:t>
+      </w:r>
+      <w:r>
+        <w:rPr>
+          <w:rStyle w:val="DecValTok"/>
+        </w:rPr>
+        <w:t xml:space="preserve">3</w:t>
+      </w:r>
+      <w:r>
+        <w:rPr>
+          <w:rStyle w:val="NormalTok"/>
+        </w:rPr>
+        <w:t xml:space="preserve">, abstracts)</w:t>
+      </w:r>
+      <w:r>
+        <w:br w:type="textWrapping"/>
+      </w:r>
+      <w:r>
+        <w:br w:type="textWrapping"/>
+      </w:r>
+      <w:r>
+        <w:rPr>
+          <w:rStyle w:val="CommentTok"/>
+        </w:rPr>
+        <w:t xml:space="preserve"># convert TDM to a format wordcloud can use</w:t>
+      </w:r>
+      <w:r>
+        <w:br w:type="textWrapping"/>
+      </w:r>
+      <w:r>
+        <w:rPr>
+          <w:rStyle w:val="NormalTok"/>
+        </w:rPr>
+        <w:t xml:space="preserve">wc &lt;-</w:t>
+      </w:r>
+      <w:r>
+        <w:rPr>
+          <w:rStyle w:val="StringTok"/>
+        </w:rPr>
+        <w:t xml:space="preserve"> </w:t>
+      </w:r>
+      <w:r>
+        <w:rPr>
+          <w:rStyle w:val="KeywordTok"/>
+        </w:rPr>
+        <w:t xml:space="preserve">row_sums</w:t>
+      </w:r>
+      <w:r>
+        <w:rPr>
+          <w:rStyle w:val="NormalTok"/>
+        </w:rPr>
+        <w:t xml:space="preserve">(abstract_trigrams)</w:t>
+      </w:r>
+      <w:r>
+        <w:br w:type="textWrapping"/>
+      </w:r>
+      <w:r>
+        <w:rPr>
+          <w:rStyle w:val="NormalTok"/>
+        </w:rPr>
+        <w:t xml:space="preserve">abstract_wc &lt;-</w:t>
+      </w:r>
+      <w:r>
+        <w:rPr>
+          <w:rStyle w:val="StringTok"/>
+        </w:rPr>
+        <w:t xml:space="preserve"> </w:t>
+      </w:r>
+      <w:r>
+        <w:rPr>
+          <w:rStyle w:val="KeywordTok"/>
+        </w:rPr>
+        <w:t xml:space="preserve">data.frame</w:t>
+      </w:r>
+      <w:r>
+        <w:rPr>
+          <w:rStyle w:val="NormalTok"/>
+        </w:rPr>
+        <w:t xml:space="preserve">(</w:t>
+      </w:r>
+      <w:r>
+        <w:rPr>
+          <w:rStyle w:val="DataTypeTok"/>
+        </w:rPr>
+        <w:t xml:space="preserve">trigram =</w:t>
+      </w:r>
+      <w:r>
+        <w:rPr>
+          <w:rStyle w:val="NormalTok"/>
+        </w:rPr>
+        <w:t xml:space="preserve"> </w:t>
+      </w:r>
+      <w:r>
+        <w:rPr>
+          <w:rStyle w:val="KeywordTok"/>
+        </w:rPr>
+        <w:t xml:space="preserve">names</w:t>
+      </w:r>
+      <w:r>
+        <w:rPr>
+          <w:rStyle w:val="NormalTok"/>
+        </w:rPr>
+        <w:t xml:space="preserve">(wc), </w:t>
+      </w:r>
+      <w:r>
+        <w:rPr>
+          <w:rStyle w:val="DataTypeTok"/>
+        </w:rPr>
+        <w:t xml:space="preserve">count =</w:t>
+      </w:r>
+      <w:r>
+        <w:rPr>
+          <w:rStyle w:val="NormalTok"/>
+        </w:rPr>
+        <w:t xml:space="preserve"> </w:t>
+      </w:r>
+      <w:r>
+        <w:rPr>
+          <w:rStyle w:val="NormalTok"/>
+        </w:rPr>
+        <w:t xml:space="preserve">wc)</w:t>
+      </w:r>
+      <w:r>
+        <w:br w:type="textWrapping"/>
+      </w:r>
+      <w:r>
+        <w:br w:type="textWrapping"/>
+      </w:r>
+      <w:r>
+        <w:rPr>
+          <w:rStyle w:val="CommentTok"/>
+        </w:rPr>
+        <w:t xml:space="preserve"># visualize abstracts</w:t>
+      </w:r>
+      <w:r>
+        <w:br w:type="textWrapping"/>
+      </w:r>
+      <w:r>
+        <w:rPr>
+          <w:rStyle w:val="KeywordTok"/>
+        </w:rPr>
         <w:t xml:space="preserve">wordcloud</w:t>
       </w:r>
       <w:r>
         <w:rPr>
           <w:rStyle w:val="NormalTok"/>
         </w:rPr>
-        <w:t xml:space="preserve">(med$patent_abstract, </w:t>
+        <w:t xml:space="preserve">(abstract_wc$trigram, abstract_wc$count, </w:t>
       </w:r>
       <w:r>
         <w:rPr>
           <w:rStyle w:val="DataTypeTok"/>
         </w:rPr>
-        <w:t xml:space="preserve">max.words=</w:t>
+        <w:t xml:space="preserve">scale=</w:t>
+      </w:r>
+      <w:r>
+        <w:rPr>
+          <w:rStyle w:val="KeywordTok"/>
+        </w:rPr>
+        <w:t xml:space="preserve">c</w:t>
+      </w:r>
+      <w:r>
+        <w:rPr>
+          <w:rStyle w:val="NormalTok"/>
+        </w:rPr>
+        <w:t xml:space="preserve">(</w:t>
+      </w:r>
+      <w:r>
+        <w:rPr>
+          <w:rStyle w:val="FloatTok"/>
+        </w:rPr>
+        <w:t xml:space="preserve">2.5</w:t>
+      </w:r>
+      <w:r>
+        <w:rPr>
+          <w:rStyle w:val="NormalTok"/>
+        </w:rPr>
+        <w:t xml:space="preserve">, .</w:t>
       </w:r>
       <w:r>
         <w:rPr>
           <w:rStyle w:val="DecValTok"/>
         </w:rPr>
-        <w:t xml:space="preserve">150</w:t>
+        <w:t xml:space="preserve">5</w:t>
+      </w:r>
+      <w:r>
+        <w:rPr>
+          <w:rStyle w:val="NormalTok"/>
+        </w:rPr>
+        <w:t xml:space="preserve">), </w:t>
+      </w:r>
+      <w:r>
+        <w:rPr>
+          <w:rStyle w:val="DataTypeTok"/>
+        </w:rPr>
+        <w:t xml:space="preserve">min.freq=</w:t>
+      </w:r>
+      <w:r>
+        <w:rPr>
+          <w:rStyle w:val="DecValTok"/>
+        </w:rPr>
+        <w:t xml:space="preserve">50</w:t>
+      </w:r>
+      <w:r>
+        <w:rPr>
+          <w:rStyle w:val="NormalTok"/>
+        </w:rPr>
+        <w:t xml:space="preserve">, </w:t>
+      </w:r>
+      <w:r>
+        <w:rPr>
+          <w:rStyle w:val="DataTypeTok"/>
+        </w:rPr>
+        <w:t xml:space="preserve">random.order=</w:t>
+      </w:r>
+      <w:r>
+        <w:rPr>
+          <w:rStyle w:val="OtherTok"/>
+        </w:rPr>
+        <w:t xml:space="preserve">FALSE</w:t>
       </w:r>
       <w:r>
         <w:rPr>
@@ -9767,190 +10817,10 @@
       </w:r>
     </w:p>
     <w:p>
-      <w:pPr>
-        <w:pStyle w:val="SourceCode"/>
-      </w:pPr>
-      <w:r>
-        <w:rPr>
-          <w:rStyle w:val="VerbatimChar"/>
-        </w:rPr>
-        <w:t xml:space="preserve">## Warning in wordcloud(med$patent_abstract, max.words = 150, colors =</w:t>
-      </w:r>
-      <w:r>
-        <w:br w:type="textWrapping"/>
-      </w:r>
-      <w:r>
-        <w:rPr>
-          <w:rStyle w:val="VerbatimChar"/>
-        </w:rPr>
-        <w:t xml:space="preserve">## palette): one could not be fit on page. It will not be plotted.</w:t>
-      </w:r>
-    </w:p>
-    <w:p>
-      <w:pPr>
-        <w:pStyle w:val="SourceCode"/>
-      </w:pPr>
-      <w:r>
-        <w:rPr>
-          <w:rStyle w:val="VerbatimChar"/>
-        </w:rPr>
-        <w:t xml:space="preserve">## Warning in wordcloud(med$patent_abstract, max.words = 150, colors =</w:t>
-      </w:r>
-      <w:r>
-        <w:br w:type="textWrapping"/>
-      </w:r>
-      <w:r>
-        <w:rPr>
-          <w:rStyle w:val="VerbatimChar"/>
-        </w:rPr>
-        <w:t xml:space="preserve">## palette): the could not be fit on page. It will not be plotted.</w:t>
-      </w:r>
-    </w:p>
-    <w:p>
-      <w:pPr>
-        <w:pStyle w:val="SourceCode"/>
-      </w:pPr>
-      <w:r>
-        <w:rPr>
-          <w:rStyle w:val="VerbatimChar"/>
-        </w:rPr>
-        <w:t xml:space="preserve">## Warning in wordcloud(med$patent_abstract, max.words = 150, colors =</w:t>
-      </w:r>
-      <w:r>
-        <w:br w:type="textWrapping"/>
-      </w:r>
-      <w:r>
-        <w:rPr>
-          <w:rStyle w:val="VerbatimChar"/>
-        </w:rPr>
-        <w:t xml:space="preserve">## palette): associated could not be fit on page. It will not be plotted.</w:t>
-      </w:r>
-    </w:p>
-    <w:p>
-      <w:pPr>
-        <w:pStyle w:val="SourceCode"/>
-      </w:pPr>
-      <w:r>
-        <w:rPr>
-          <w:rStyle w:val="VerbatimChar"/>
-        </w:rPr>
-        <w:t xml:space="preserve">## Warning in wordcloud(med$patent_abstract, max.words = 150, colors =</w:t>
-      </w:r>
-      <w:r>
-        <w:br w:type="textWrapping"/>
-      </w:r>
-      <w:r>
-        <w:rPr>
-          <w:rStyle w:val="VerbatimChar"/>
-        </w:rPr>
-        <w:t xml:space="preserve">## palette): instrument could not be fit on page. It will not be plotted.</w:t>
-      </w:r>
-    </w:p>
-    <w:p>
-      <w:pPr>
-        <w:pStyle w:val="SourceCode"/>
-      </w:pPr>
-      <w:r>
-        <w:rPr>
-          <w:rStyle w:val="VerbatimChar"/>
-        </w:rPr>
-        <w:t xml:space="preserve">## Warning in wordcloud(med$patent_abstract, max.words = 150, colors =</w:t>
-      </w:r>
-      <w:r>
-        <w:br w:type="textWrapping"/>
-      </w:r>
-      <w:r>
-        <w:rPr>
-          <w:rStyle w:val="VerbatimChar"/>
-        </w:rPr>
-        <w:t xml:space="preserve">## palette): treatment could not be fit on page. It will not be plotted.</w:t>
-      </w:r>
-    </w:p>
-    <w:p>
-      <w:pPr>
-        <w:pStyle w:val="SourceCode"/>
-      </w:pPr>
-      <w:r>
-        <w:rPr>
-          <w:rStyle w:val="VerbatimChar"/>
-        </w:rPr>
-        <w:t xml:space="preserve">## Warning in wordcloud(med$patent_abstract, max.words = 150, colors =</w:t>
-      </w:r>
-      <w:r>
-        <w:br w:type="textWrapping"/>
-      </w:r>
-      <w:r>
-        <w:rPr>
-          <w:rStyle w:val="VerbatimChar"/>
-        </w:rPr>
-        <w:t xml:space="preserve">## palette): delivery could not be fit on page. It will not be plotted.</w:t>
-      </w:r>
-    </w:p>
-    <w:p>
-      <w:pPr>
-        <w:pStyle w:val="SourceCode"/>
-      </w:pPr>
-      <w:r>
-        <w:rPr>
-          <w:rStyle w:val="VerbatimChar"/>
-        </w:rPr>
-        <w:t xml:space="preserve">## Warning in wordcloud(med$patent_abstract, max.words = 150, colors =</w:t>
-      </w:r>
-      <w:r>
-        <w:br w:type="textWrapping"/>
-      </w:r>
-      <w:r>
-        <w:rPr>
-          <w:rStyle w:val="VerbatimChar"/>
-        </w:rPr>
-        <w:t xml:space="preserve">## palette): device could not be fit on page. It will not be plotted.</w:t>
-      </w:r>
-    </w:p>
-    <w:p>
-      <w:pPr>
-        <w:pStyle w:val="SourceCode"/>
-      </w:pPr>
-      <w:r>
-        <w:rPr>
-          <w:rStyle w:val="VerbatimChar"/>
-        </w:rPr>
-        <w:t xml:space="preserve">## Warning in wordcloud(med$patent_abstract, max.words = 150, colors =</w:t>
-      </w:r>
-      <w:r>
-        <w:br w:type="textWrapping"/>
-      </w:r>
-      <w:r>
-        <w:rPr>
-          <w:rStyle w:val="VerbatimChar"/>
-        </w:rPr>
-        <w:t xml:space="preserve">## palette): medical could not be fit on page. It will not be plotted.</w:t>
-      </w:r>
-    </w:p>
-    <w:p>
-      <w:pPr>
-        <w:pStyle w:val="SourceCode"/>
-      </w:pPr>
-      <w:r>
-        <w:rPr>
-          <w:rStyle w:val="VerbatimChar"/>
-        </w:rPr>
-        <w:t xml:space="preserve">## Warning in wordcloud(med$patent_abstract, max.words = 150, colors =</w:t>
-      </w:r>
-      <w:r>
-        <w:br w:type="textWrapping"/>
-      </w:r>
-      <w:r>
-        <w:rPr>
-          <w:rStyle w:val="VerbatimChar"/>
-        </w:rPr>
-        <w:t xml:space="preserve">## palette): mechanism could not be fit on page. It will not be plotted.</w:t>
-      </w:r>
-    </w:p>
-    <w:p>
       <w:r>
         <w:drawing>
           <wp:inline>
-            <wp:extent cx="4610100" cy="3695700"/>
+            <wp:extent cx="6464300" cy="6464300"/>
             <wp:effectExtent b="0" l="0" r="0" t="0"/>
             <wp:docPr descr="" id="1" name="Picture"/>
             <a:graphic>
@@ -9971,7 +10841,7 @@
                   <pic:spPr bwMode="auto">
                     <a:xfrm>
                       <a:off x="0" y="0"/>
-                      <a:ext cx="4610100" cy="3695700"/>
+                      <a:ext cx="6464300" cy="6464300"/>
                     </a:xfrm>
                     <a:prstGeom prst="rect">
                       <a:avLst/>
@@ -13270,7 +14140,7 @@
 <file path=word/numbering.xml><?xml version="1.0" encoding="utf-8"?>
 <w:numbering xmlns:w="http://schemas.openxmlformats.org/wordprocessingml/2006/main">
   <w:abstractNum w:abstractNumId="0">
-    <w:nsid w:val="6414ec0d"/>
+    <w:nsid w:val="84287d4e"/>
     <w:multiLevelType w:val="multilevel"/>
     <w:lvl w:ilvl="0">
       <w:numFmt w:val="bullet"/>
@@ -13351,7 +14221,7 @@
     </w:lvl>
   </w:abstractNum>
   <w:abstractNum w:abstractNumId="2">
-    <w:nsid w:val="ac1c46cd"/>
+    <w:nsid w:val="64a1178f"/>
     <w:multiLevelType w:val="multilevel"/>
     <w:lvl w:ilvl="0">
       <w:numFmt w:val="bullet"/>

</xml_diff>